<commit_message>
Add excel file to fill for loops
</commit_message>
<xml_diff>
--- a/src/quote.docx
+++ b/src/quote.docx
@@ -2,188 +2,1044 @@
 <file path=word/document.xml><?xml version="1.0" encoding="utf-8"?>
 <w:document xmlns:wpc="http://schemas.microsoft.com/office/word/2010/wordprocessingCanvas" xmlns:cx="http://schemas.microsoft.com/office/drawing/2014/chartex" xmlns:cx1="http://schemas.microsoft.com/office/drawing/2015/9/8/chartex" xmlns:cx2="http://schemas.microsoft.com/office/drawing/2015/10/21/chartex" xmlns:cx3="http://schemas.microsoft.com/office/drawing/2016/5/9/chartex" xmlns:cx4="http://schemas.microsoft.com/office/drawing/2016/5/10/chartex" xmlns:cx5="http://schemas.microsoft.com/office/drawing/2016/5/11/chartex" xmlns:cx6="http://schemas.microsoft.com/office/drawing/2016/5/12/chartex" xmlns:cx7="http://schemas.microsoft.com/office/drawing/2016/5/13/chartex" xmlns:cx8="http://schemas.microsoft.com/office/drawing/2016/5/14/chartex" xmlns:mc="http://schemas.openxmlformats.org/markup-compatibility/2006" xmlns:aink="http://schemas.microsoft.com/office/drawing/2016/ink" xmlns:am3d="http://schemas.microsoft.com/office/drawing/2017/model3d" xmlns:o="urn:schemas-microsoft-com:office:office" xmlns:r="http://schemas.openxmlformats.org/officeDocument/2006/relationships" xmlns:m="http://schemas.openxmlformats.org/officeDocument/2006/math" xmlns:v="urn:schemas-microsoft-com:vml" xmlns:wp14="http://schemas.microsoft.com/office/word/2010/wordprocessingDrawing" xmlns:wp="http://schemas.openxmlformats.org/drawingml/2006/wordprocessingDrawing" xmlns:w10="urn:schemas-microsoft-com:office:word" xmlns:w="http://schemas.openxmlformats.org/wordprocessingml/2006/main" xmlns:w14="http://schemas.microsoft.com/office/word/2010/wordml" xmlns:w15="http://schemas.microsoft.com/office/word/2012/wordml" xmlns:w16cex="http://schemas.microsoft.com/office/word/2018/wordml/cex" xmlns:w16cid="http://schemas.microsoft.com/office/word/2016/wordml/cid" xmlns:w16="http://schemas.microsoft.com/office/word/2018/wordml" xmlns:w16se="http://schemas.microsoft.com/office/word/2015/wordml/symex" xmlns:wpg="http://schemas.microsoft.com/office/word/2010/wordprocessingGroup" xmlns:wpi="http://schemas.microsoft.com/office/word/2010/wordprocessingInk" xmlns:wne="http://schemas.microsoft.com/office/word/2006/wordml" xmlns:wps="http://schemas.microsoft.com/office/word/2010/wordprocessingShape" mc:Ignorable="w14 w15 w16se w16cid w16 w16cex wp14">
   <w:body>
+    <w:p>
+      <w:pPr>
+        <w:pStyle w:val="En-tte"/>
+        <w:tabs>
+          <w:tab w:val="clear" w:pos="4536"/>
+        </w:tabs>
+        <w:rPr>
+          <w:lang w:val="en-US"/>
+        </w:rPr>
+      </w:pPr>
+      <w:r>
+        <w:rPr>
+          <w:lang w:val="en-US"/>
+        </w:rPr>
+        <w:t xml:space="preserve"/>
+      </w:r>
+      <w:proofErr w:type="spellStart"/>
+      <w:r>
+        <w:rPr>
+          <w:lang w:val="en-US"/>
+        </w:rPr>
+        <w:t xml:space="preserve"/>
+      </w:r>
+      <w:proofErr w:type="spellEnd"/>
+      <w:r>
+        <w:rPr>
+          <w:lang w:val="en-US"/>
+        </w:rPr>
+        <w:t xml:space="preserve"/>
+      </w:r>
+      <w:r>
+        <w:rPr>
+          <w:lang w:val="en-US"/>
+        </w:rPr>
+        <w:tab/>
+        <w:t xml:space="preserve">DEVIS</w:t>
+      </w:r>
+    </w:p>
+    <w:p>
+      <w:pPr>
+        <w:pStyle w:val="En-tte"/>
+        <w:tabs>
+          <w:tab w:val="clear" w:pos="4536"/>
+        </w:tabs>
+        <w:rPr>
+          <w:lang w:val="en-US"/>
+        </w:rPr>
+      </w:pPr>
+      <w:r>
+        <w:rPr>
+          <w:lang w:val="en-US"/>
+        </w:rPr>
+        <w:t xml:space="preserve"/>
+      </w:r>
+      <w:proofErr w:type="spellStart"/>
+      <w:r>
+        <w:rPr>
+          <w:lang w:val="en-US"/>
+        </w:rPr>
+        <w:t xml:space="preserve"/>
+      </w:r>
+      <w:proofErr w:type="spellEnd"/>
+      <w:r>
+        <w:rPr>
+          <w:lang w:val="en-US"/>
+        </w:rPr>
+        <w:t xml:space="preserve"/>
+      </w:r>
+      <w:r>
+        <w:rPr>
+          <w:lang w:val="en-US"/>
+        </w:rPr>
+        <w:tab/>
+        <w:t xml:space="preserve"/>
+        <w:t xml:space="preserve"/>
+      </w:r>
+      <w:proofErr w:type="spellStart"/>
+      <w:r>
+        <w:rPr>
+          <w:lang w:val="en-US"/>
+        </w:rPr>
+        <w:t xml:space="preserve"/>
+      </w:r>
+      <w:proofErr w:type="spellEnd"/>
+      <w:r>
+        <w:rPr>
+          <w:lang w:val="en-US"/>
+        </w:rPr>
+        <w:t xml:space="preserve">, le </w:t>
+        <w:t xml:space="preserve"/>
+      </w:r>
+      <w:proofErr w:type="spellStart"/>
+      <w:r>
+        <w:rPr>
+          <w:lang w:val="en-US"/>
+        </w:rPr>
+        <w:t xml:space="preserve"/>
+      </w:r>
+      <w:proofErr w:type="spellEnd"/>
+      <w:r>
+        <w:rPr>
+          <w:lang w:val="en-US"/>
+        </w:rPr>
+        <w:t xml:space="preserve"/>
+      </w:r>
+    </w:p>
+    <w:p>
+      <w:pPr>
+        <w:pStyle w:val="En-tte"/>
+        <w:tabs>
+          <w:tab w:val="clear" w:pos="4536"/>
+        </w:tabs>
+        <w:jc w:val="right"/>
+        <w:rPr>
+          <w:lang w:val="en-US"/>
+        </w:rPr>
+      </w:pPr>
+      <w:proofErr w:type="spellStart"/>
+      <w:r>
+        <w:rPr>
+          <w:lang w:val="en-US"/>
+        </w:rPr>
+        <w:t xml:space="preserve">Numéro</w:t>
+      </w:r>
+      <w:proofErr w:type="spellEnd"/>
+      <w:r>
+        <w:rPr>
+          <w:lang w:val="en-US"/>
+        </w:rPr>
+        <w:t xml:space="preserve">: </w:t>
+        <w:t xml:space="preserve"/>
+      </w:r>
+      <w:proofErr w:type="spellStart"/>
+      <w:r>
+        <w:rPr>
+          <w:lang w:val="en-US"/>
+        </w:rPr>
+        <w:t xml:space="preserve"/>
+      </w:r>
+      <w:proofErr w:type="spellEnd"/>
+      <w:r>
+        <w:rPr>
+          <w:lang w:val="en-US"/>
+        </w:rPr>
+        <w:t xml:space="preserve"/>
+      </w:r>
+    </w:p>
+    <w:p>
+      <w:pPr>
+        <w:pStyle w:val="En-tte"/>
+        <w:tabs>
+          <w:tab w:val="clear" w:pos="4536"/>
+        </w:tabs>
+        <w:jc w:val="right"/>
+      </w:pPr>
+      <w:r>
+        <w:t xml:space="preserve">Date de validité : </w:t>
+        <w:t xml:space="preserve"/>
+      </w:r>
+      <w:proofErr w:type="spellStart"/>
+      <w:r>
+        <w:t xml:space="preserve"/>
+      </w:r>
+      <w:proofErr w:type="spellEnd"/>
+      <w:r>
+        <w:t xml:space="preserve"/>
+      </w:r>
+    </w:p>
     <w:tbl>
       <w:tblPr>
         <w:tblStyle w:val="Grilledutableau"/>
+        <w:tblpPr w:leftFromText="141" w:rightFromText="141" w:vertAnchor="page" w:horzAnchor="margin" w:tblpY="2948"/>
         <w:tblW w:w="0" w:type="auto"/>
         <w:tblLook w:val="04A0" w:firstRow="1" w:lastRow="0" w:firstColumn="1" w:lastColumn="0" w:noHBand="0" w:noVBand="1"/>
       </w:tblPr>
       <w:tblGrid>
-        <w:gridCol w:w="4531"/>
-        <w:gridCol w:w="4531"/>
+        <w:gridCol w:w="1798"/>
+        <w:gridCol w:w="1566"/>
+        <w:gridCol w:w="1203"/>
+        <w:gridCol w:w="1713"/>
+        <w:gridCol w:w="1650"/>
+        <w:gridCol w:w="1132"/>
       </w:tblGrid>
       <w:tr>
         <w:tc>
           <w:tcPr>
-            <w:tcW w:w="4531" w:type="dxa"/>
-          </w:tcPr>
-          <w:p>
-            <w:r>
-              <w:t xml:space="preserve">test2</w:t>
-            </w:r>
-          </w:p>
-        </w:tc>
-        <w:tc>
-          <w:tcPr>
-            <w:tcW w:w="4531" w:type="dxa"/>
-          </w:tcPr>
-          <w:p/>
+            <w:tcW w:w="1510" w:type="dxa"/>
+          </w:tcPr>
+          <w:p>
+            <w:r>
+              <w:t xml:space="preserve">Description</w:t>
+            </w:r>
+          </w:p>
+        </w:tc>
+        <w:tc>
+          <w:tcPr>
+            <w:tcW w:w="1510" w:type="dxa"/>
+          </w:tcPr>
+          <w:p>
+            <w:r>
+              <w:t xml:space="preserve">Quantité</w:t>
+            </w:r>
+          </w:p>
+        </w:tc>
+        <w:tc>
+          <w:tcPr>
+            <w:tcW w:w="1510" w:type="dxa"/>
+          </w:tcPr>
+          <w:p>
+            <w:r>
+              <w:t xml:space="preserve">Unité</w:t>
+            </w:r>
+          </w:p>
+        </w:tc>
+        <w:tc>
+          <w:tcPr>
+            <w:tcW w:w="1510" w:type="dxa"/>
+          </w:tcPr>
+          <w:p>
+            <w:r>
+              <w:t xml:space="preserve">Prix vente HT</w:t>
+            </w:r>
+          </w:p>
+        </w:tc>
+        <w:tc>
+          <w:tcPr>
+            <w:tcW w:w="1511" w:type="dxa"/>
+          </w:tcPr>
+          <w:p>
+            <w:r>
+              <w:t xml:space="preserve">Total HT</w:t>
+            </w:r>
+          </w:p>
+        </w:tc>
+        <w:tc>
+          <w:tcPr>
+            <w:tcW w:w="1511" w:type="dxa"/>
+          </w:tcPr>
+          <w:p>
+            <w:r>
+              <w:t xml:space="preserve">TVA</w:t>
+            </w:r>
+          </w:p>
         </w:tc>
       </w:tr>
       <w:tr>
         <w:tc>
           <w:tcPr>
-            <w:tcW w:w="4531" w:type="dxa"/>
-          </w:tcPr>
-          <w:p/>
-        </w:tc>
-        <w:tc>
-          <w:tcPr>
-            <w:tcW w:w="4531" w:type="dxa"/>
-          </w:tcPr>
-          <w:p/>
+            <w:tcW w:w="1510" w:type="dxa"/>
+          </w:tcPr>
+          <w:p>
+            <w:r>
+              <w:t xml:space="preserve">dzadza</w:t>
+            </w:r>
+            <w:r>
+              <w:t xml:space="preserve"/>
+            </w:r>
+            <w:proofErr w:type="spellStart"/>
+            <w:r>
+              <w:t xml:space="preserve"/>
+            </w:r>
+            <w:r>
+              <w:t xml:space="preserve"/>
+            </w:r>
+            <w:r>
+              <w:t xml:space="preserve"/>
+            </w:r>
+            <w:proofErr w:type="spellEnd"/>
+            <w:r>
+              <w:t xml:space="preserve"/>
+            </w:r>
+          </w:p>
+        </w:tc>
+        <w:tc>
+          <w:tcPr>
+            <w:tcW w:w="1510" w:type="dxa"/>
+          </w:tcPr>
+          <w:p>
+            <w:r>
+              <w:t xml:space="preserve">1</w:t>
+            </w:r>
+            <w:r>
+              <w:t xml:space="preserve"/>
+            </w:r>
+            <w:proofErr w:type="spellStart"/>
+            <w:r>
+              <w:t xml:space="preserve"/>
+            </w:r>
+            <w:proofErr w:type="spellEnd"/>
+            <w:r>
+              <w:t xml:space="preserve"/>
+            </w:r>
+          </w:p>
+        </w:tc>
+        <w:tc>
+          <w:tcPr>
+            <w:tcW w:w="1510" w:type="dxa"/>
+          </w:tcPr>
+          <w:p>
+            <w:r>
+              <w:t xml:space="preserve">U</w:t>
+            </w:r>
+            <w:r>
+              <w:t xml:space="preserve"/>
+            </w:r>
+            <w:proofErr w:type="spellStart"/>
+            <w:r>
+              <w:t xml:space="preserve"/>
+            </w:r>
+            <w:r>
+              <w:t xml:space="preserve"/>
+            </w:r>
+            <w:proofErr w:type="spellEnd"/>
+            <w:r>
+              <w:t xml:space="preserve"/>
+            </w:r>
+          </w:p>
+        </w:tc>
+        <w:tc>
+          <w:tcPr>
+            <w:tcW w:w="1510" w:type="dxa"/>
+          </w:tcPr>
+          <w:p>
+            <w:r>
+              <w:t xml:space="preserve">2</w:t>
+            </w:r>
+            <w:r>
+              <w:t xml:space="preserve"/>
+            </w:r>
+            <w:proofErr w:type="spellStart"/>
+            <w:r>
+              <w:t xml:space="preserve"/>
+            </w:r>
+            <w:proofErr w:type="spellEnd"/>
+            <w:r>
+              <w:t xml:space="preserve"/>
+            </w:r>
+          </w:p>
+        </w:tc>
+        <w:tc>
+          <w:tcPr>
+            <w:tcW w:w="1511" w:type="dxa"/>
+          </w:tcPr>
+          <w:p>
+            <w:pPr>
+              <w:rPr>
+                <w:lang w:val="en-US"/>
+              </w:rPr>
+            </w:pPr>
+            <w:r>
+              <w:rPr>
+                <w:lang w:val="en-US"/>
+              </w:rPr>
+              <w:t xml:space="preserve">NaN</w:t>
+            </w:r>
+            <w:r>
+              <w:rPr>
+                <w:lang w:val="en-US"/>
+              </w:rPr>
+              <w:t xml:space="preserve"/>
+            </w:r>
+            <w:proofErr w:type="spellStart"/>
+            <w:r>
+              <w:rPr>
+                <w:lang w:val="en-US"/>
+              </w:rPr>
+              <w:t xml:space="preserve"/>
+            </w:r>
+            <w:proofErr w:type="spellEnd"/>
+            <w:r>
+              <w:rPr>
+                <w:lang w:val="en-US"/>
+              </w:rPr>
+              <w:t xml:space="preserve"/>
+            </w:r>
+            <w:r>
+              <w:rPr>
+                <w:lang w:val="en-US"/>
+              </w:rPr>
+              <w:t xml:space="preserve"/>
+            </w:r>
+            <w:proofErr w:type="spellStart"/>
+            <w:r>
+              <w:rPr>
+                <w:lang w:val="en-US"/>
+              </w:rPr>
+              <w:t xml:space="preserve"/>
+            </w:r>
+            <w:proofErr w:type="spellEnd"/>
+            <w:r>
+              <w:rPr>
+                <w:lang w:val="en-US"/>
+              </w:rPr>
+              <w:t xml:space="preserve"/>
+            </w:r>
+          </w:p>
+        </w:tc>
+        <w:tc>
+          <w:tcPr>
+            <w:tcW w:w="1511" w:type="dxa"/>
+          </w:tcPr>
+          <w:p>
+            <w:pPr>
+              <w:rPr>
+                <w:lang w:val="en-US"/>
+              </w:rPr>
+            </w:pPr>
+            <w:r>
+              <w:rPr>
+                <w:lang w:val="en-US"/>
+              </w:rPr>
+              <w:t xml:space="preserve">0.1</w:t>
+            </w:r>
+            <w:r>
+              <w:rPr>
+                <w:lang w:val="en-US"/>
+              </w:rPr>
+              <w:t xml:space="preserve"/>
+            </w:r>
+            <w:proofErr w:type="spellStart"/>
+            <w:r>
+              <w:rPr>
+                <w:lang w:val="en-US"/>
+              </w:rPr>
+              <w:t xml:space="preserve"/>
+            </w:r>
+            <w:proofErr w:type="spellEnd"/>
+            <w:r>
+              <w:rPr>
+                <w:lang w:val="en-US"/>
+              </w:rPr>
+              <w:t xml:space="preserve"/>
+            </w:r>
+          </w:p>
         </w:tc>
       </w:tr>
       <w:tr>
         <w:tc>
           <w:tcPr>
-            <w:tcW w:w="4531" w:type="dxa"/>
-          </w:tcPr>
-          <w:p/>
-        </w:tc>
-        <w:tc>
-          <w:tcPr>
-            <w:tcW w:w="4531" w:type="dxa"/>
-          </w:tcPr>
-          <w:p/>
+            <w:tcW w:w="1510" w:type="dxa"/>
+          </w:tcPr>
+          <w:p>
+            <w:r>
+              <w:t xml:space="preserve">fezfez</w:t>
+            </w:r>
+            <w:r>
+              <w:t xml:space="preserve"/>
+            </w:r>
+            <w:proofErr w:type="spellStart"/>
+            <w:r>
+              <w:t xml:space="preserve"/>
+            </w:r>
+            <w:r>
+              <w:t xml:space="preserve"/>
+            </w:r>
+            <w:r>
+              <w:t xml:space="preserve"/>
+            </w:r>
+            <w:proofErr w:type="spellEnd"/>
+            <w:r>
+              <w:t xml:space="preserve"/>
+            </w:r>
+          </w:p>
+        </w:tc>
+        <w:tc>
+          <w:tcPr>
+            <w:tcW w:w="1510" w:type="dxa"/>
+          </w:tcPr>
+          <w:p>
+            <w:r>
+              <w:t xml:space="preserve">25</w:t>
+            </w:r>
+            <w:r>
+              <w:t xml:space="preserve"/>
+            </w:r>
+            <w:proofErr w:type="spellStart"/>
+            <w:r>
+              <w:t xml:space="preserve"/>
+            </w:r>
+            <w:proofErr w:type="spellEnd"/>
+            <w:r>
+              <w:t xml:space="preserve"/>
+            </w:r>
+          </w:p>
+        </w:tc>
+        <w:tc>
+          <w:tcPr>
+            <w:tcW w:w="1510" w:type="dxa"/>
+          </w:tcPr>
+          <w:p>
+            <w:r>
+              <w:t xml:space="preserve">U</w:t>
+            </w:r>
+            <w:r>
+              <w:t xml:space="preserve"/>
+            </w:r>
+            <w:proofErr w:type="spellStart"/>
+            <w:r>
+              <w:t xml:space="preserve"/>
+            </w:r>
+            <w:r>
+              <w:t xml:space="preserve"/>
+            </w:r>
+            <w:proofErr w:type="spellEnd"/>
+            <w:r>
+              <w:t xml:space="preserve"/>
+            </w:r>
+          </w:p>
+        </w:tc>
+        <w:tc>
+          <w:tcPr>
+            <w:tcW w:w="1510" w:type="dxa"/>
+          </w:tcPr>
+          <w:p>
+            <w:r>
+              <w:t xml:space="preserve">3</w:t>
+            </w:r>
+            <w:r>
+              <w:t xml:space="preserve"/>
+            </w:r>
+            <w:proofErr w:type="spellStart"/>
+            <w:r>
+              <w:t xml:space="preserve"/>
+            </w:r>
+            <w:proofErr w:type="spellEnd"/>
+            <w:r>
+              <w:t xml:space="preserve"/>
+            </w:r>
+          </w:p>
+        </w:tc>
+        <w:tc>
+          <w:tcPr>
+            <w:tcW w:w="1511" w:type="dxa"/>
+          </w:tcPr>
+          <w:p>
+            <w:pPr>
+              <w:rPr>
+                <w:lang w:val="en-US"/>
+              </w:rPr>
+            </w:pPr>
+            <w:r>
+              <w:rPr>
+                <w:lang w:val="en-US"/>
+              </w:rPr>
+              <w:t xml:space="preserve">NaN</w:t>
+            </w:r>
+            <w:r>
+              <w:rPr>
+                <w:lang w:val="en-US"/>
+              </w:rPr>
+              <w:t xml:space="preserve"/>
+            </w:r>
+            <w:proofErr w:type="spellStart"/>
+            <w:r>
+              <w:rPr>
+                <w:lang w:val="en-US"/>
+              </w:rPr>
+              <w:t xml:space="preserve"/>
+            </w:r>
+            <w:proofErr w:type="spellEnd"/>
+            <w:r>
+              <w:rPr>
+                <w:lang w:val="en-US"/>
+              </w:rPr>
+              <w:t xml:space="preserve"/>
+            </w:r>
+            <w:r>
+              <w:rPr>
+                <w:lang w:val="en-US"/>
+              </w:rPr>
+              <w:t xml:space="preserve"/>
+            </w:r>
+            <w:proofErr w:type="spellStart"/>
+            <w:r>
+              <w:rPr>
+                <w:lang w:val="en-US"/>
+              </w:rPr>
+              <w:t xml:space="preserve"/>
+            </w:r>
+            <w:proofErr w:type="spellEnd"/>
+            <w:r>
+              <w:rPr>
+                <w:lang w:val="en-US"/>
+              </w:rPr>
+              <w:t xml:space="preserve"/>
+            </w:r>
+          </w:p>
+        </w:tc>
+        <w:tc>
+          <w:tcPr>
+            <w:tcW w:w="1511" w:type="dxa"/>
+          </w:tcPr>
+          <w:p>
+            <w:pPr>
+              <w:rPr>
+                <w:lang w:val="en-US"/>
+              </w:rPr>
+            </w:pPr>
+            <w:r>
+              <w:rPr>
+                <w:lang w:val="en-US"/>
+              </w:rPr>
+              <w:t xml:space="preserve">0.1</w:t>
+            </w:r>
+            <w:r>
+              <w:rPr>
+                <w:lang w:val="en-US"/>
+              </w:rPr>
+              <w:t xml:space="preserve"/>
+            </w:r>
+            <w:proofErr w:type="spellStart"/>
+            <w:r>
+              <w:rPr>
+                <w:lang w:val="en-US"/>
+              </w:rPr>
+              <w:t xml:space="preserve"/>
+            </w:r>
+            <w:proofErr w:type="spellEnd"/>
+            <w:r>
+              <w:rPr>
+                <w:lang w:val="en-US"/>
+              </w:rPr>
+              <w:t xml:space="preserve"/>
+            </w:r>
+          </w:p>
+        </w:tc>
+      </w:tr>
+      <w:tr>
+        <w:tc>
+          <w:tcPr>
+            <w:tcW w:w="1510" w:type="dxa"/>
+          </w:tcPr>
+          <w:p>
+            <w:r>
+              <w:t xml:space="preserve">dzadza</w:t>
+            </w:r>
+            <w:r>
+              <w:t xml:space="preserve"/>
+            </w:r>
+            <w:proofErr w:type="spellStart"/>
+            <w:r>
+              <w:t xml:space="preserve"/>
+            </w:r>
+            <w:r>
+              <w:t xml:space="preserve"/>
+            </w:r>
+            <w:r>
+              <w:t xml:space="preserve"/>
+            </w:r>
+            <w:proofErr w:type="spellEnd"/>
+            <w:r>
+              <w:t xml:space="preserve"/>
+            </w:r>
+          </w:p>
+        </w:tc>
+        <w:tc>
+          <w:tcPr>
+            <w:tcW w:w="1510" w:type="dxa"/>
+          </w:tcPr>
+          <w:p>
+            <w:r>
+              <w:t xml:space="preserve">49</w:t>
+            </w:r>
+            <w:r>
+              <w:t xml:space="preserve"/>
+            </w:r>
+            <w:proofErr w:type="spellStart"/>
+            <w:r>
+              <w:t xml:space="preserve"/>
+            </w:r>
+            <w:proofErr w:type="spellEnd"/>
+            <w:r>
+              <w:t xml:space="preserve"/>
+            </w:r>
+          </w:p>
+        </w:tc>
+        <w:tc>
+          <w:tcPr>
+            <w:tcW w:w="1510" w:type="dxa"/>
+          </w:tcPr>
+          <w:p>
+            <w:r>
+              <w:t xml:space="preserve">U</w:t>
+            </w:r>
+            <w:r>
+              <w:t xml:space="preserve"/>
+            </w:r>
+            <w:proofErr w:type="spellStart"/>
+            <w:r>
+              <w:t xml:space="preserve"/>
+            </w:r>
+            <w:r>
+              <w:t xml:space="preserve"/>
+            </w:r>
+            <w:proofErr w:type="spellEnd"/>
+            <w:r>
+              <w:t xml:space="preserve"/>
+            </w:r>
+          </w:p>
+        </w:tc>
+        <w:tc>
+          <w:tcPr>
+            <w:tcW w:w="1510" w:type="dxa"/>
+          </w:tcPr>
+          <w:p>
+            <w:r>
+              <w:t xml:space="preserve">4</w:t>
+            </w:r>
+            <w:r>
+              <w:t xml:space="preserve"/>
+            </w:r>
+            <w:proofErr w:type="spellStart"/>
+            <w:r>
+              <w:t xml:space="preserve"/>
+            </w:r>
+            <w:proofErr w:type="spellEnd"/>
+            <w:r>
+              <w:t xml:space="preserve"/>
+            </w:r>
+          </w:p>
+        </w:tc>
+        <w:tc>
+          <w:tcPr>
+            <w:tcW w:w="1511" w:type="dxa"/>
+          </w:tcPr>
+          <w:p>
+            <w:pPr>
+              <w:rPr>
+                <w:lang w:val="en-US"/>
+              </w:rPr>
+            </w:pPr>
+            <w:r>
+              <w:rPr>
+                <w:lang w:val="en-US"/>
+              </w:rPr>
+              <w:t xml:space="preserve">NaN</w:t>
+            </w:r>
+            <w:r>
+              <w:rPr>
+                <w:lang w:val="en-US"/>
+              </w:rPr>
+              <w:t xml:space="preserve"/>
+            </w:r>
+            <w:proofErr w:type="spellStart"/>
+            <w:r>
+              <w:rPr>
+                <w:lang w:val="en-US"/>
+              </w:rPr>
+              <w:t xml:space="preserve"/>
+            </w:r>
+            <w:proofErr w:type="spellEnd"/>
+            <w:r>
+              <w:rPr>
+                <w:lang w:val="en-US"/>
+              </w:rPr>
+              <w:t xml:space="preserve"/>
+            </w:r>
+            <w:r>
+              <w:rPr>
+                <w:lang w:val="en-US"/>
+              </w:rPr>
+              <w:t xml:space="preserve"/>
+            </w:r>
+            <w:proofErr w:type="spellStart"/>
+            <w:r>
+              <w:rPr>
+                <w:lang w:val="en-US"/>
+              </w:rPr>
+              <w:t xml:space="preserve"/>
+            </w:r>
+            <w:proofErr w:type="spellEnd"/>
+            <w:r>
+              <w:rPr>
+                <w:lang w:val="en-US"/>
+              </w:rPr>
+              <w:t xml:space="preserve"/>
+            </w:r>
+          </w:p>
+        </w:tc>
+        <w:tc>
+          <w:tcPr>
+            <w:tcW w:w="1511" w:type="dxa"/>
+          </w:tcPr>
+          <w:p>
+            <w:pPr>
+              <w:rPr>
+                <w:lang w:val="en-US"/>
+              </w:rPr>
+            </w:pPr>
+            <w:r>
+              <w:rPr>
+                <w:lang w:val="en-US"/>
+              </w:rPr>
+              <w:t xml:space="preserve">0.1</w:t>
+            </w:r>
+            <w:r>
+              <w:rPr>
+                <w:lang w:val="en-US"/>
+              </w:rPr>
+              <w:t xml:space="preserve"/>
+            </w:r>
+            <w:proofErr w:type="spellStart"/>
+            <w:r>
+              <w:rPr>
+                <w:lang w:val="en-US"/>
+              </w:rPr>
+              <w:t xml:space="preserve"/>
+            </w:r>
+            <w:proofErr w:type="spellEnd"/>
+            <w:r>
+              <w:rPr>
+                <w:lang w:val="en-US"/>
+              </w:rPr>
+              <w:t xml:space="preserve"/>
+            </w:r>
+          </w:p>
+        </w:tc>
+      </w:tr>
+      <w:tr>
+        <w:tc>
+          <w:tcPr>
+            <w:tcW w:w="1510" w:type="dxa"/>
+          </w:tcPr>
+          <w:p>
+            <w:r>
+              <w:t xml:space="preserve">fezfez</w:t>
+            </w:r>
+            <w:r>
+              <w:t xml:space="preserve"/>
+            </w:r>
+            <w:proofErr w:type="spellStart"/>
+            <w:r>
+              <w:t xml:space="preserve"/>
+            </w:r>
+            <w:r>
+              <w:t xml:space="preserve"/>
+            </w:r>
+            <w:r>
+              <w:t xml:space="preserve"/>
+            </w:r>
+            <w:proofErr w:type="spellEnd"/>
+            <w:r>
+              <w:t xml:space="preserve"/>
+            </w:r>
+          </w:p>
+        </w:tc>
+        <w:tc>
+          <w:tcPr>
+            <w:tcW w:w="1510" w:type="dxa"/>
+          </w:tcPr>
+          <w:p>
+            <w:r>
+              <w:t xml:space="preserve">73</w:t>
+            </w:r>
+            <w:r>
+              <w:t xml:space="preserve"/>
+            </w:r>
+            <w:proofErr w:type="spellStart"/>
+            <w:r>
+              <w:t xml:space="preserve"/>
+            </w:r>
+            <w:proofErr w:type="spellEnd"/>
+            <w:r>
+              <w:t xml:space="preserve"/>
+            </w:r>
+          </w:p>
+        </w:tc>
+        <w:tc>
+          <w:tcPr>
+            <w:tcW w:w="1510" w:type="dxa"/>
+          </w:tcPr>
+          <w:p>
+            <w:r>
+              <w:t xml:space="preserve">U</w:t>
+            </w:r>
+            <w:r>
+              <w:t xml:space="preserve"/>
+            </w:r>
+            <w:proofErr w:type="spellStart"/>
+            <w:r>
+              <w:t xml:space="preserve"/>
+            </w:r>
+            <w:r>
+              <w:t xml:space="preserve"/>
+            </w:r>
+            <w:proofErr w:type="spellEnd"/>
+            <w:r>
+              <w:t xml:space="preserve"/>
+            </w:r>
+          </w:p>
+        </w:tc>
+        <w:tc>
+          <w:tcPr>
+            <w:tcW w:w="1510" w:type="dxa"/>
+          </w:tcPr>
+          <w:p>
+            <w:r>
+              <w:t xml:space="preserve">5</w:t>
+            </w:r>
+            <w:r>
+              <w:t xml:space="preserve"/>
+            </w:r>
+            <w:proofErr w:type="spellStart"/>
+            <w:r>
+              <w:t xml:space="preserve"/>
+            </w:r>
+            <w:proofErr w:type="spellEnd"/>
+            <w:r>
+              <w:t xml:space="preserve"/>
+            </w:r>
+          </w:p>
+        </w:tc>
+        <w:tc>
+          <w:tcPr>
+            <w:tcW w:w="1511" w:type="dxa"/>
+          </w:tcPr>
+          <w:p>
+            <w:pPr>
+              <w:rPr>
+                <w:lang w:val="en-US"/>
+              </w:rPr>
+            </w:pPr>
+            <w:r>
+              <w:rPr>
+                <w:lang w:val="en-US"/>
+              </w:rPr>
+              <w:t xml:space="preserve">NaN</w:t>
+            </w:r>
+            <w:r>
+              <w:rPr>
+                <w:lang w:val="en-US"/>
+              </w:rPr>
+              <w:t xml:space="preserve"/>
+            </w:r>
+            <w:proofErr w:type="spellStart"/>
+            <w:r>
+              <w:rPr>
+                <w:lang w:val="en-US"/>
+              </w:rPr>
+              <w:t xml:space="preserve"/>
+            </w:r>
+            <w:proofErr w:type="spellEnd"/>
+            <w:r>
+              <w:rPr>
+                <w:lang w:val="en-US"/>
+              </w:rPr>
+              <w:t xml:space="preserve"/>
+            </w:r>
+            <w:r>
+              <w:rPr>
+                <w:lang w:val="en-US"/>
+              </w:rPr>
+              <w:t xml:space="preserve"/>
+            </w:r>
+            <w:proofErr w:type="spellStart"/>
+            <w:r>
+              <w:rPr>
+                <w:lang w:val="en-US"/>
+              </w:rPr>
+              <w:t xml:space="preserve"/>
+            </w:r>
+            <w:proofErr w:type="spellEnd"/>
+            <w:r>
+              <w:rPr>
+                <w:lang w:val="en-US"/>
+              </w:rPr>
+              <w:t xml:space="preserve"/>
+            </w:r>
+          </w:p>
+        </w:tc>
+        <w:tc>
+          <w:tcPr>
+            <w:tcW w:w="1511" w:type="dxa"/>
+          </w:tcPr>
+          <w:p>
+            <w:pPr>
+              <w:rPr>
+                <w:lang w:val="en-US"/>
+              </w:rPr>
+            </w:pPr>
+            <w:r>
+              <w:rPr>
+                <w:lang w:val="en-US"/>
+              </w:rPr>
+              <w:t xml:space="preserve">0.1</w:t>
+            </w:r>
+            <w:r>
+              <w:rPr>
+                <w:lang w:val="en-US"/>
+              </w:rPr>
+              <w:t xml:space="preserve"/>
+            </w:r>
+            <w:proofErr w:type="spellStart"/>
+            <w:r>
+              <w:rPr>
+                <w:lang w:val="en-US"/>
+              </w:rPr>
+              <w:t xml:space="preserve"/>
+            </w:r>
+            <w:proofErr w:type="spellEnd"/>
+            <w:r>
+              <w:rPr>
+                <w:lang w:val="en-US"/>
+              </w:rPr>
+              <w:t xml:space="preserve"/>
+            </w:r>
+          </w:p>
         </w:tc>
       </w:tr>
     </w:tbl>
     <w:p>
-      <w:r>
-        <w:rPr>
-          <w:noProof/>
-        </w:rPr>
-        <mc:AlternateContent>
-          <mc:Choice Requires="wps">
-            <w:drawing>
-              <wp:anchor distT="45720" distB="45720" distL="114300" distR="114300" simplePos="0" relativeHeight="251659264" behindDoc="0" locked="0" layoutInCell="1" allowOverlap="1" wp14:anchorId="49C45546" wp14:editId="6DFB448D">
-                <wp:simplePos x="0" y="0"/>
-                <wp:positionH relativeFrom="column">
-                  <wp:align>center</wp:align>
-                </wp:positionH>
-                <wp:positionV relativeFrom="paragraph">
-                  <wp:posOffset>182880</wp:posOffset>
-                </wp:positionV>
-                <wp:extent cx="2360930" cy="1404620"/>
-                <wp:effectExtent l="0" t="0" r="19685" b="10160"/>
-                <wp:wrapSquare wrapText="bothSides"/>
-                <wp:docPr id="217" name="Zone de texte 2"/>
-                <wp:cNvGraphicFramePr>
-                  <a:graphicFrameLocks xmlns:a="http://schemas.openxmlformats.org/drawingml/2006/main"/>
-                </wp:cNvGraphicFramePr>
-                <a:graphic xmlns:a="http://schemas.openxmlformats.org/drawingml/2006/main">
-                  <a:graphicData uri="http://schemas.microsoft.com/office/word/2010/wordprocessingShape">
-                    <wps:wsp>
-                      <wps:cNvSpPr txBox="1">
-                        <a:spLocks noChangeArrowheads="1"/>
-                      </wps:cNvSpPr>
-                      <wps:spPr bwMode="auto">
-                        <a:xfrm>
-                          <a:off x="0" y="0"/>
-                          <a:ext cx="2360930" cy="1404620"/>
-                        </a:xfrm>
-                        <a:prstGeom prst="rect">
-                          <a:avLst/>
-                        </a:prstGeom>
-                        <a:ln w="12700">
-                          <a:bevel/>
-                          <a:headEnd/>
-                          <a:tailEnd/>
-                        </a:ln>
-                      </wps:spPr>
-                      <wps:style>
-                        <a:lnRef idx="2">
-                          <a:schemeClr val="dk1"/>
-                        </a:lnRef>
-                        <a:fillRef idx="1">
-                          <a:schemeClr val="lt1"/>
-                        </a:fillRef>
-                        <a:effectRef idx="0">
-                          <a:schemeClr val="dk1"/>
-                        </a:effectRef>
-                        <a:fontRef idx="minor">
-                          <a:schemeClr val="dk1"/>
-                        </a:fontRef>
-                      </wps:style>
-                      <wps:txbx>
-                        <w:txbxContent>
-                          <w:p>
-                            <w:r>
-                              <w:t xml:space="preserve">A l’attention de : </w:t>
-                              <w:t xml:space="preserve">test</w:t>
-                            </w:r>
-                            <w:proofErr w:type="spellStart"/>
-                            <w:r>
-                              <w:t xml:space="preserve"/>
-                            </w:r>
-                            <w:proofErr w:type="spellEnd"/>
-                            <w:r>
-                              <w:t xml:space="preserve"/>
-                            </w:r>
-                          </w:p>
-                        </w:txbxContent>
-                      </wps:txbx>
-                      <wps:bodyPr rot="0" vert="horz" wrap="square" lIns="91440" tIns="45720" rIns="91440" bIns="45720" anchor="t" anchorCtr="0">
-                        <a:spAutoFit/>
-                      </wps:bodyPr>
-                    </wps:wsp>
-                  </a:graphicData>
-                </a:graphic>
-                <wp14:sizeRelH relativeFrom="margin">
-                  <wp14:pctWidth>40000</wp14:pctWidth>
-                </wp14:sizeRelH>
-                <wp14:sizeRelV relativeFrom="margin">
-                  <wp14:pctHeight>20000</wp14:pctHeight>
-                </wp14:sizeRelV>
-              </wp:anchor>
-            </w:drawing>
-          </mc:Choice>
-          <mc:Fallback>
-            <w:pict>
-              <v:shapetype w14:anchorId="49C45546" id="_x0000_t202" coordsize="21600,21600" o:spt="202" path="m,l,21600r21600,l21600,xe">
-                <v:stroke joinstyle="miter"/>
-                <v:path gradientshapeok="t" o:connecttype="rect"/>
-              </v:shapetype>
-              <v:shape id="Zone de texte 2" o:spid="_x0000_s1026" type="#_x0000_t202" style="position:absolute;margin-left:0;margin-top:14.4pt;width:185.9pt;height:110.6pt;z-index:251659264;visibility:visible;mso-wrap-style:square;mso-width-percent:400;mso-height-percent:200;mso-wrap-distance-left:9pt;mso-wrap-distance-top:3.6pt;mso-wrap-distance-right:9pt;mso-wrap-distance-bottom:3.6pt;mso-position-horizontal:center;mso-position-horizontal-relative:text;mso-position-vertical:absolute;mso-position-vertical-relative:text;mso-width-percent:400;mso-height-percent:200;mso-width-relative:margin;mso-height-relative:margin;v-text-anchor:top" o:gfxdata="UEsDBBQABgAIAAAAIQC2gziS/gAAAOEBAAATAAAAW0NvbnRlbnRfVHlwZXNdLnhtbJSRQU7DMBBF 90jcwfIWJU67QAgl6YK0S0CoHGBkTxKLZGx5TGhvj5O2G0SRWNoz/78nu9wcxkFMGNg6quQqL6RA 0s5Y6ir5vt9lD1JwBDIwOMJKHpHlpr69KfdHjyxSmriSfYz+USnWPY7AufNIadK6MEJMx9ApD/oD OlTrorhX2lFEilmcO2RdNtjC5xDF9pCuTyYBB5bi6bQ4syoJ3g9WQ0ymaiLzg5KdCXlKLjvcW893 SUOqXwnz5DrgnHtJTxOsQfEKIT7DmDSUCaxw7Rqn8787ZsmRM9e2VmPeBN4uqYvTtW7jvijg9N/y JsXecLq0q+WD6m8AAAD//wMAUEsDBBQABgAIAAAAIQA4/SH/1gAAAJQBAAALAAAAX3JlbHMvLnJl bHOkkMFqwzAMhu+DvYPRfXGawxijTi+j0GvpHsDYimMaW0Yy2fr2M4PBMnrbUb/Q94l/f/hMi1qR JVI2sOt6UJgd+ZiDgffL8ekFlFSbvV0oo4EbChzGx4f9GRdb25HMsYhqlCwG5lrLq9biZkxWOiqY 22YiTra2kYMu1l1tQD30/bPm3wwYN0x18gb45AdQl1tp5j/sFB2T0FQ7R0nTNEV3j6o9feQzro1i OWA14Fm+Q8a1a8+Bvu/d/dMb2JY5uiPbhG/ktn4cqGU/er3pcvwCAAD//wMAUEsDBBQABgAIAAAA IQBgIop+VAIAAM8EAAAOAAAAZHJzL2Uyb0RvYy54bWysVE2P0zAQvSPxHyzf2aTZsmWjpqulyyKk 5UMsXLi5zqSJ1vEY221Sfj1jJ00rEBwQF2ucmfc8bz6yvOlbxfZgXYO64LOLlDPQEstGbwv+9cv9 i1ecOS90KRRqKPgBHL9ZPX+27EwOGdaoSrCMSLTLO1Pw2nuTJ4mTNbTCXaABTc4KbSs8Xe02Ka3o iL1VSZamV0mHtjQWJThHX+8GJ19F/qoC6T9WlQPPVMEpNx9PG89NOJPVUuRbK0zdyDEN8Q9ZtKLR 9OhEdSe8YDvb/EbVNtKiw8pfSGwTrKpGQtRAambpL2oea2EgaqHiODOVyf0/Wvlh/8mypix4Nltw pkVLTfpGrWIlMA+9B5aFInXG5RT7aCja96+xp2ZHwc48oHxyTOO6FnoLt9ZiV4MoKclZQCZn0IHH BZJN9x5LekvsPEaivrJtqCDVhBE7NeswNYjyYJI+ZpdX6fUluST5ZvN0fpXFFiYiP8KNdf4tYMuC UXBLExDpxf7B+ZCOyI8h4TWlWUdU2SJNY9gG9qDiUAQNb3QZbS8aNdgEV3oUFXSMivxBwUD3GSoq Z8g18sVBhrWybC9oBMunoSaBhSIDpGqUmkBjTcP0n0DKH0FjbIBBHO4JOGT/x9em6Pgiaj8B20aj /Xuq1RB/VD1oDV31/aan+gRzg+WBumpx2DD6I5BRo/3BWUfbVXD3fScscKbeaZqM69l8HtYxXuYv F9RGZs89m3OP0JKoCu45G8y1jyscxDhzSxN038TenjIZk6WtiS0fNzys5fk9Rp3+Q6ufAAAA//8D AFBLAwQUAAYACAAAACEAp6M1xNsAAAAHAQAADwAAAGRycy9kb3ducmV2LnhtbEyPzU7DMBCE70i8 g7VI3Kid8tMqxKkQCIHEpQS4u/HiRMTrYLtt8vYsJ7jt7Kxmvq02kx/EAWPqA2koFgoEUhtsT07D +9vjxRpEyoasGQKhhhkTbOrTk8qUNhzpFQ9NdoJDKJVGQ5fzWEqZ2g69SYswIrH3GaI3mWV00kZz 5HA/yKVSN9KbnrihMyPed9h+NXuvwbkijOnp4zldqdnPD3HVbL9ftD4/m+5uQWSc8t8x/OIzOtTM tAt7skkMGviRrGG5Zn52L1cFDzteXCsFsq7kf/76BwAA//8DAFBLAQItABQABgAIAAAAIQC2gziS /gAAAOEBAAATAAAAAAAAAAAAAAAAAAAAAABbQ29udGVudF9UeXBlc10ueG1sUEsBAi0AFAAGAAgA AAAhADj9If/WAAAAlAEAAAsAAAAAAAAAAAAAAAAALwEAAF9yZWxzLy5yZWxzUEsBAi0AFAAGAAgA AAAhAGAiin5UAgAAzwQAAA4AAAAAAAAAAAAAAAAALgIAAGRycy9lMm9Eb2MueG1sUEsBAi0AFAAG AAgAAAAhAKejNcTbAAAABwEAAA8AAAAAAAAAAAAAAAAArgQAAGRycy9kb3ducmV2LnhtbFBLBQYA AAAABAAEAPMAAAC2BQAAAAA= " fillcolor="white [3201]" strokecolor="black [3200]" strokeweight="1pt">
-                <v:stroke joinstyle="bevel"/>
-                <v:textbox style="mso-fit-shape-to-text:t">
-                  <w:txbxContent>
-                    <w:p>
-                      <w:r>
-                        <w:t xml:space="preserve">A l’attention de : </w:t>
-                        <w:t xml:space="preserve">test</w:t>
-                      </w:r>
-                      <w:proofErr w:type="spellStart"/>
-                      <w:r>
-                        <w:t xml:space="preserve"/>
-                      </w:r>
-                      <w:proofErr w:type="spellEnd"/>
-                      <w:r>
-                        <w:t xml:space="preserve"/>
-                      </w:r>
-                    </w:p>
-                  </w:txbxContent>
-                </v:textbox>
-                <w10:wrap type="square"/>
-              </v:shape>
-            </w:pict>
-          </mc:Fallback>
-        </mc:AlternateContent>
+      <w:pPr>
+        <w:rPr>
+          <w:lang w:val="en-US"/>
+        </w:rPr>
+      </w:pPr>
+    </w:p>
+    <w:p>
+      <w:pPr>
+        <w:rPr>
+          <w:lang w:val="en-US"/>
+        </w:rPr>
+      </w:pPr>
+    </w:p>
+    <w:p>
+      <w:pPr>
+        <w:rPr>
+          <w:lang w:val="en-US"/>
+        </w:rPr>
+      </w:pPr>
+      <w:r>
+        <w:rPr>
+          <w:lang w:val="en-US"/>
+        </w:rPr>
+        <w:t xml:space="preserve"/>
       </w:r>
     </w:p>
     <w:sectPr>
-      <w:headerReference w:type="default" r:id="rId6"/>
       <w:pgSz w:w="11906" w:h="16838"/>
       <w:pgMar w:top="1417" w:right="1417" w:bottom="1417" w:left="1417" w:header="708" w:footer="708" w:gutter="0"/>
       <w:cols w:space="708"/>
@@ -241,191 +1097,6 @@
     </w:p>
   </w:footnote>
 </w:footnotes>
-</file>
-
-<file path=word/header1.xml><?xml version="1.0" encoding="utf-8"?>
-<w:hdr xmlns:wpc="http://schemas.microsoft.com/office/word/2010/wordprocessingCanvas" xmlns:cx="http://schemas.microsoft.com/office/drawing/2014/chartex" xmlns:cx1="http://schemas.microsoft.com/office/drawing/2015/9/8/chartex" xmlns:cx2="http://schemas.microsoft.com/office/drawing/2015/10/21/chartex" xmlns:cx3="http://schemas.microsoft.com/office/drawing/2016/5/9/chartex" xmlns:cx4="http://schemas.microsoft.com/office/drawing/2016/5/10/chartex" xmlns:cx5="http://schemas.microsoft.com/office/drawing/2016/5/11/chartex" xmlns:cx6="http://schemas.microsoft.com/office/drawing/2016/5/12/chartex" xmlns:cx7="http://schemas.microsoft.com/office/drawing/2016/5/13/chartex" xmlns:cx8="http://schemas.microsoft.com/office/drawing/2016/5/14/chartex" xmlns:mc="http://schemas.openxmlformats.org/markup-compatibility/2006" xmlns:aink="http://schemas.microsoft.com/office/drawing/2016/ink" xmlns:am3d="http://schemas.microsoft.com/office/drawing/2017/model3d" xmlns:o="urn:schemas-microsoft-com:office:office" xmlns:r="http://schemas.openxmlformats.org/officeDocument/2006/relationships" xmlns:m="http://schemas.openxmlformats.org/officeDocument/2006/math" xmlns:v="urn:schemas-microsoft-com:vml" xmlns:wp14="http://schemas.microsoft.com/office/word/2010/wordprocessingDrawing" xmlns:wp="http://schemas.openxmlformats.org/drawingml/2006/wordprocessingDrawing" xmlns:w10="urn:schemas-microsoft-com:office:word" xmlns:w="http://schemas.openxmlformats.org/wordprocessingml/2006/main" xmlns:w14="http://schemas.microsoft.com/office/word/2010/wordml" xmlns:w15="http://schemas.microsoft.com/office/word/2012/wordml" xmlns:w16cex="http://schemas.microsoft.com/office/word/2018/wordml/cex" xmlns:w16cid="http://schemas.microsoft.com/office/word/2016/wordml/cid" xmlns:w16="http://schemas.microsoft.com/office/word/2018/wordml" xmlns:w16se="http://schemas.microsoft.com/office/word/2015/wordml/symex" xmlns:wpg="http://schemas.microsoft.com/office/word/2010/wordprocessingGroup" xmlns:wpi="http://schemas.microsoft.com/office/word/2010/wordprocessingInk" xmlns:wne="http://schemas.microsoft.com/office/word/2006/wordml" xmlns:wps="http://schemas.microsoft.com/office/word/2010/wordprocessingShape" mc:Ignorable="w14 w15 w16se w16cid w16 w16cex wp14">
-  <w:p>
-    <w:pPr>
-      <w:pStyle w:val="En-tte"/>
-      <w:tabs>
-        <w:tab w:val="clear" w:pos="4536"/>
-      </w:tabs>
-      <w:rPr>
-        <w:lang w:val="en-US"/>
-      </w:rPr>
-    </w:pPr>
-    <w:r>
-      <w:rPr>
-        <w:lang w:val="en-US"/>
-      </w:rPr>
-      <w:t xml:space="preserve">Company</w:t>
-    </w:r>
-    <w:proofErr w:type="spellStart"/>
-    <w:r>
-      <w:rPr>
-        <w:lang w:val="en-US"/>
-      </w:rPr>
-      <w:t xml:space="preserve"/>
-    </w:r>
-    <w:proofErr w:type="spellEnd"/>
-    <w:r>
-      <w:rPr>
-        <w:lang w:val="en-US"/>
-      </w:rPr>
-      <w:t xml:space="preserve"/>
-    </w:r>
-    <w:r>
-      <w:rPr>
-        <w:lang w:val="en-US"/>
-      </w:rPr>
-      <w:tab/>
-      <w:t xml:space="preserve">DEVIS</w:t>
-    </w:r>
-  </w:p>
-  <w:p>
-    <w:pPr>
-      <w:pStyle w:val="En-tte"/>
-      <w:tabs>
-        <w:tab w:val="clear" w:pos="4536"/>
-      </w:tabs>
-      <w:rPr>
-        <w:lang w:val="en-US"/>
-      </w:rPr>
-    </w:pPr>
-    <w:r>
-      <w:rPr>
-        <w:lang w:val="en-US"/>
-      </w:rPr>
-      <w:t xml:space="preserve"/>
-    </w:r>
-    <w:proofErr w:type="spellStart"/>
-    <w:r>
-      <w:rPr>
-        <w:lang w:val="en-US"/>
-      </w:rPr>
-      <w:t xml:space="preserve"/>
-    </w:r>
-    <w:r>
-      <w:rPr>
-        <w:lang w:val="en-US"/>
-      </w:rPr>
-      <w:t xml:space="preserve"/>
-    </w:r>
-    <w:proofErr w:type="spellEnd"/>
-    <w:r>
-      <w:rPr>
-        <w:lang w:val="en-US"/>
-      </w:rPr>
-      <w:t xml:space="preserve"/>
-    </w:r>
-    <w:r>
-      <w:rPr>
-        <w:lang w:val="en-US"/>
-      </w:rPr>
-      <w:tab/>
-      <w:t xml:space="preserve"/>
-      <w:t xml:space="preserve"/>
-    </w:r>
-    <w:proofErr w:type="spellStart"/>
-    <w:r>
-      <w:rPr>
-        <w:lang w:val="en-US"/>
-      </w:rPr>
-      <w:t xml:space="preserve"/>
-    </w:r>
-    <w:proofErr w:type="spellEnd"/>
-    <w:r>
-      <w:rPr>
-        <w:lang w:val="en-US"/>
-      </w:rPr>
-      <w:t xml:space="preserve">, le </w:t>
-      <w:t xml:space="preserve">9/5/2020</w:t>
-    </w:r>
-    <w:proofErr w:type="spellStart"/>
-    <w:r>
-      <w:rPr>
-        <w:lang w:val="en-US"/>
-      </w:rPr>
-      <w:t xml:space="preserve"/>
-    </w:r>
-    <w:proofErr w:type="spellEnd"/>
-    <w:r>
-      <w:rPr>
-        <w:lang w:val="en-US"/>
-      </w:rPr>
-      <w:t xml:space="preserve"/>
-    </w:r>
-  </w:p>
-  <w:p>
-    <w:pPr>
-      <w:pStyle w:val="En-tte"/>
-      <w:tabs>
-        <w:tab w:val="clear" w:pos="4536"/>
-      </w:tabs>
-      <w:jc w:val="right"/>
-      <w:rPr>
-        <w:lang w:val="en-US"/>
-      </w:rPr>
-    </w:pPr>
-    <w:proofErr w:type="spellStart"/>
-    <w:r>
-      <w:rPr>
-        <w:lang w:val="en-US"/>
-      </w:rPr>
-      <w:t xml:space="preserve">Numéro</w:t>
-    </w:r>
-    <w:proofErr w:type="spellEnd"/>
-    <w:r>
-      <w:rPr>
-        <w:lang w:val="en-US"/>
-      </w:rPr>
-      <w:t xml:space="preserve">: </w:t>
-      <w:t xml:space="preserve">DE1599269430600</w:t>
-    </w:r>
-    <w:proofErr w:type="spellStart"/>
-    <w:r>
-      <w:rPr>
-        <w:lang w:val="en-US"/>
-      </w:rPr>
-      <w:t xml:space="preserve"/>
-    </w:r>
-    <w:proofErr w:type="spellEnd"/>
-    <w:r>
-      <w:rPr>
-        <w:lang w:val="en-US"/>
-      </w:rPr>
-      <w:t xml:space="preserve"/>
-    </w:r>
-  </w:p>
-  <w:p>
-    <w:pPr>
-      <w:pStyle w:val="En-tte"/>
-      <w:tabs>
-        <w:tab w:val="clear" w:pos="4536"/>
-      </w:tabs>
-      <w:jc w:val="right"/>
-    </w:pPr>
-    <w:r>
-      <w:t xml:space="preserve">Date de </w:t>
-    </w:r>
-    <w:r>
-      <w:t xml:space="preserve">validité :</w:t>
-    </w:r>
-    <w:r>
-      <w:t xml:space="preserve"> </w:t>
-      <w:t xml:space="preserve">10/5/2020</w:t>
-    </w:r>
-    <w:proofErr w:type="spellStart"/>
-    <w:r>
-      <w:t xml:space="preserve"/>
-    </w:r>
-    <w:proofErr w:type="spellEnd"/>
-    <w:r>
-      <w:t xml:space="preserve"/>
-    </w:r>
-  </w:p>
-</w:hdr>
 </file>
 
 <file path=word/styles.xml><?xml version="1.0" encoding="utf-8"?>

</xml_diff>